<commit_message>
Started forming the story
</commit_message>
<xml_diff>
--- a/Project Management/Project - Outline.docx
+++ b/Project Management/Project - Outline.docx
@@ -189,6 +189,9 @@
     </w:p>
     <w:p>
       <w:r>
+        <w:rPr>
+          <w:noProof/>
+        </w:rPr>
         <w:drawing>
           <wp:inline distT="0" distB="0" distL="0" distR="0" wp14:anchorId="7E903AC0" wp14:editId="1F9E7D7F">
             <wp:extent cx="5943600" cy="1660525"/>
@@ -247,6 +250,36 @@
         <w:t>JS</w:t>
       </w:r>
     </w:p>
+    <w:p/>
+    <w:p/>
+    <w:p/>
+    <w:p>
+      <w:r>
+        <w:lastRenderedPageBreak/>
+        <w:t>Story:</w:t>
+      </w:r>
+    </w:p>
+    <w:p/>
+    <w:p>
+      <w:r>
+        <w:t xml:space="preserve">After </w:t>
+      </w:r>
+      <w:r>
+        <w:t>the year we have had 2020</w:t>
+      </w:r>
+      <w:r>
+        <w:t>: lets talk about happiness</w:t>
+      </w:r>
+    </w:p>
+    <w:p/>
+    <w:p>
+      <w:r>
+        <w:t>What makes happy people/happy countries?</w:t>
+      </w:r>
+    </w:p>
+    <w:p/>
+    <w:p/>
+    <w:p/>
     <w:sectPr>
       <w:pgSz w:w="12240" w:h="15840"/>
       <w:pgMar w:top="1440" w:right="1440" w:bottom="1440" w:left="1440" w:header="720" w:footer="720" w:gutter="0"/>

</xml_diff>